<commit_message>
Grammar in write up
</commit_message>
<xml_diff>
--- a/submission/Writeup/project_2__group_11_write_up.docx
+++ b/submission/Writeup/project_2__group_11_write_up.docx
@@ -19,7 +19,7 @@
     <w:p>
       <w:r>
         <w:pict w14:anchorId="4923D331">
-          <v:rect id="_x0000_i1205" style="width:0;height:1.5pt" o:hralign="center" o:hrstd="t" o:hr="t" fillcolor="#a0a0a0" stroked="f"/>
+          <v:rect id="_x0000_i1025" style="width:0;height:1.5pt" o:hralign="center" o:hrstd="t" o:hr="t" fillcolor="#a0a0a0" stroked="f"/>
         </w:pict>
       </w:r>
     </w:p>
@@ -266,30 +266,28 @@
       </w:r>
       <w:proofErr w:type="spellEnd"/>
       <w:r>
-        <w:t xml:space="preserve"> from the data and export it </w:t>
+        <w:t xml:space="preserve"> from the data and export it in a usable file. For that reason, we had to transform the original data to fit our needs.</w:t>
+      </w:r>
+    </w:p>
+    <w:p/>
+    <w:p>
+      <w:r>
+        <w:tab/>
+        <w:t xml:space="preserve">First, we took the original data and omitted the first few rows of non-data entries. There were a few lines at the beginning of the excel file that contained notes about the file that were not needed for the final product. As such, these lines </w:t>
+      </w:r>
+      <w:r>
+        <w:t>we</w:t>
+      </w:r>
+      <w:r>
+        <w:t xml:space="preserve">re </w:t>
       </w:r>
       <w:proofErr w:type="gramStart"/>
       <w:r>
-        <w:t>in</w:t>
+        <w:t>omitted</w:t>
       </w:r>
       <w:proofErr w:type="gramEnd"/>
       <w:r>
-        <w:t xml:space="preserve"> a usable file. For that reason, we had to transform the original data to fit our needs.</w:t>
-      </w:r>
-    </w:p>
-    <w:p/>
-    <w:p>
-      <w:r>
-        <w:tab/>
-        <w:t xml:space="preserve">First, we took the original data and omitted the first few rows of non-data entries. There were a few lines at the beginning of the excel file that contained notes about the file that were not needed for the final product. As such, these lines are </w:t>
-      </w:r>
-      <w:proofErr w:type="gramStart"/>
-      <w:r>
-        <w:t>omitted</w:t>
-      </w:r>
-      <w:proofErr w:type="gramEnd"/>
-      <w:r>
-        <w:t xml:space="preserve"> and we are able to put the remainder of the data into a </w:t>
+        <w:t xml:space="preserve"> and we put the remainder of the data into a </w:t>
       </w:r>
       <w:proofErr w:type="spellStart"/>
       <w:r>
@@ -312,7 +310,13 @@
       </w:r>
       <w:proofErr w:type="spellEnd"/>
       <w:r>
-        <w:t xml:space="preserve"> and split each row of data into segments to process the individual items that we need. </w:t>
+        <w:t xml:space="preserve"> and split each row of data into segments to process the individual items that we need</w:t>
+      </w:r>
+      <w:r>
+        <w:t>ed</w:t>
+      </w:r>
+      <w:r>
+        <w:t>. </w:t>
       </w:r>
     </w:p>
     <w:p/>
@@ -535,15 +539,7 @@
     <w:p/>
     <w:p>
       <w:r>
-        <w:t xml:space="preserve">For the ‘email’, we performed an identical process for the name portion above; however, it required an additional step at the end. At the end of the email, there was an additional curly brace that we needed to omit from the line. After omitting it, we were able to grab the email and add it </w:t>
-      </w:r>
-      <w:proofErr w:type="gramStart"/>
-      <w:r>
-        <w:t>into</w:t>
-      </w:r>
-      <w:proofErr w:type="gramEnd"/>
-      <w:r>
-        <w:t xml:space="preserve"> our list.</w:t>
+        <w:t>For the ‘email’, we performed an identical process for the name portion above; however, it required an additional step at the end. At the end of the email, there was an additional curly brace that we needed to omit from the line. After omitting it, we were able to grab the email and add it into our list.</w:t>
       </w:r>
     </w:p>
     <w:p/>
@@ -581,7 +577,7 @@
     <w:p>
       <w:r>
         <w:pict w14:anchorId="7E69D2DE">
-          <v:rect id="_x0000_i1206" style="width:0;height:1.5pt" o:hralign="center" o:hrstd="t" o:hr="t" fillcolor="#a0a0a0" stroked="f"/>
+          <v:rect id="_x0000_i1026" style="width:0;height:1.5pt" o:hralign="center" o:hrstd="t" o:hr="t" fillcolor="#a0a0a0" stroked="f"/>
         </w:pict>
       </w:r>
     </w:p>
@@ -605,11 +601,35 @@
       </w:r>
       <w:proofErr w:type="spellEnd"/>
       <w:r>
-        <w:t xml:space="preserve"> to create the schema. From there we were able to export four files, a pdf, a PNG image file, a SQL schema file, and a text file of the physical schema.</w:t>
-      </w:r>
-    </w:p>
-    <w:p>
-      <w:r>
+        <w:t xml:space="preserve"> to create the schema. From there we were able to export four files</w:t>
+      </w:r>
+      <w:r>
+        <w:t>:</w:t>
+      </w:r>
+      <w:r>
+        <w:t xml:space="preserve"> a pdf</w:t>
+      </w:r>
+      <w:r>
+        <w:t xml:space="preserve"> of the schema file</w:t>
+      </w:r>
+      <w:r>
+        <w:t>, a PNG image file</w:t>
+      </w:r>
+      <w:r>
+        <w:t xml:space="preserve"> of our entity-relation</w:t>
+      </w:r>
+      <w:r>
+        <w:t xml:space="preserve"> diagram</w:t>
+      </w:r>
+      <w:r>
+        <w:t>, a SQL schema file, and a text file of the physical schema.</w:t>
+      </w:r>
+    </w:p>
+    <w:p>
+      <w:r>
+        <w:rPr>
+          <w:noProof/>
+        </w:rPr>
         <w:drawing>
           <wp:inline distT="0" distB="0" distL="0" distR="0" wp14:anchorId="3CCB8735" wp14:editId="692DA74E">
             <wp:extent cx="3124200" cy="1952625"/>
@@ -726,6 +746,9 @@
     </w:p>
     <w:p>
       <w:r>
+        <w:rPr>
+          <w:noProof/>
+        </w:rPr>
         <w:drawing>
           <wp:inline distT="0" distB="0" distL="0" distR="0" wp14:anchorId="670EE022" wp14:editId="177857A5">
             <wp:extent cx="5943600" cy="1552575"/>
@@ -780,7 +803,7 @@
     <w:p>
       <w:r>
         <w:pict w14:anchorId="40B95710">
-          <v:rect id="_x0000_i1209" style="width:0;height:1.5pt" o:hralign="center" o:hrstd="t" o:hr="t" fillcolor="#a0a0a0" stroked="f"/>
+          <v:rect id="_x0000_i1027" style="width:0;height:1.5pt" o:hralign="center" o:hrstd="t" o:hr="t" fillcolor="#a0a0a0" stroked="f"/>
         </w:pict>
       </w:r>
     </w:p>
@@ -800,13 +823,11 @@
         <w:tab/>
         <w:t xml:space="preserve">One of the questions that we wanted to answer was “Does the initial goal of a </w:t>
       </w:r>
-      <w:proofErr w:type="spellStart"/>
-      <w:r>
-        <w:t>kickstarter</w:t>
-      </w:r>
-      <w:proofErr w:type="spellEnd"/>
-      <w:r>
-        <w:t xml:space="preserve"> campaign have an effect on its outcome?” </w:t>
+      <w:r>
+        <w:t>K</w:t>
+      </w:r>
+      <w:r>
+        <w:t>ickstarter campaign have an effect on its outcome?” </w:t>
       </w:r>
     </w:p>
     <w:p/>
@@ -817,7 +838,10 @@
       </w:r>
       <w:proofErr w:type="spellStart"/>
       <w:r>
-        <w:t>sqlalchemy</w:t>
+        <w:t>SQL</w:t>
+      </w:r>
+      <w:r>
+        <w:t>alchemy</w:t>
       </w:r>
       <w:proofErr w:type="spellEnd"/>
       <w:r>
@@ -835,64 +859,134 @@
       </w:r>
       <w:proofErr w:type="spellEnd"/>
       <w:r>
-        <w:t xml:space="preserve"> Python classes to match the database tables so that we would be able to execute queries to the database. We established a reference to these classes for each table before </w:t>
+        <w:t xml:space="preserve"> Python classes to match the database tables so that we would be able to execute queries to the database. We established a reference to these classes for each table before continuing.</w:t>
+      </w:r>
+    </w:p>
+    <w:p/>
+    <w:p>
+      <w:r>
+        <w:t xml:space="preserve">Then, we started a session and executed the query for our information. This query looked for the outcome, goal, and pledged amount of each campaign in the </w:t>
+      </w:r>
+      <w:proofErr w:type="spellStart"/>
+      <w:r>
+        <w:t>campaign_df</w:t>
+      </w:r>
+      <w:proofErr w:type="spellEnd"/>
+      <w:r>
+        <w:t xml:space="preserve"> table where the </w:t>
+      </w:r>
+      <w:r>
+        <w:lastRenderedPageBreak/>
+        <w:t xml:space="preserve">outcome of the campaign was either </w:t>
+      </w:r>
+      <w:r>
+        <w:t>“</w:t>
+      </w:r>
+      <w:r>
+        <w:t>successful</w:t>
+      </w:r>
+      <w:r>
+        <w:t>”</w:t>
+      </w:r>
+      <w:r>
+        <w:t xml:space="preserve"> or </w:t>
+      </w:r>
+      <w:r>
+        <w:t>“</w:t>
+      </w:r>
+      <w:r>
+        <w:t>failed</w:t>
+      </w:r>
+      <w:r>
+        <w:t>”</w:t>
+      </w:r>
+      <w:r>
+        <w:t xml:space="preserve">, the country of the campaign was the United States, and the currency used for the campaign was </w:t>
+      </w:r>
+      <w:r>
+        <w:t>“</w:t>
+      </w:r>
+      <w:r>
+        <w:t>USD.</w:t>
+      </w:r>
+      <w:r>
+        <w:t>”</w:t>
+      </w:r>
+      <w:r>
+        <w:t xml:space="preserve"> We put </w:t>
       </w:r>
       <w:proofErr w:type="gramStart"/>
       <w:r>
-        <w:t>continuing on</w:t>
+        <w:t>all of</w:t>
       </w:r>
       <w:proofErr w:type="gramEnd"/>
       <w:r>
+        <w:t xml:space="preserve"> the extracted data into a </w:t>
+      </w:r>
+      <w:r>
+        <w:t>P</w:t>
+      </w:r>
+      <w:r>
+        <w:t xml:space="preserve">andas </w:t>
+      </w:r>
+      <w:proofErr w:type="spellStart"/>
+      <w:r>
+        <w:t>DataFrame</w:t>
+      </w:r>
+      <w:proofErr w:type="spellEnd"/>
+      <w:r>
         <w:t>.</w:t>
       </w:r>
     </w:p>
     <w:p/>
     <w:p>
       <w:r>
-        <w:t xml:space="preserve">Then, we started a session and executed the query for our information. This query looked for the outcome, goal, and pledged amount of each campaign in the </w:t>
-      </w:r>
-      <w:proofErr w:type="spellStart"/>
-      <w:r>
-        <w:t>campaign_df</w:t>
-      </w:r>
-      <w:proofErr w:type="spellEnd"/>
-      <w:r>
-        <w:t xml:space="preserve"> table where the </w:t>
-      </w:r>
-      <w:r>
-        <w:lastRenderedPageBreak/>
-        <w:t xml:space="preserve">outcome of the campaign was either ‘successful’ or ‘failed’, the country of the campaign was the United States, and the currency used for the campaign was ‘USD.’ We put all of the extracted data into a </w:t>
+        <w:t xml:space="preserve">With </w:t>
       </w:r>
       <w:proofErr w:type="gramStart"/>
       <w:r>
-        <w:t xml:space="preserve">pandas </w:t>
-      </w:r>
-      <w:proofErr w:type="spellStart"/>
-      <w:r>
-        <w:t>DataFrame</w:t>
-      </w:r>
-      <w:proofErr w:type="spellEnd"/>
+        <w:t>all of</w:t>
+      </w:r>
       <w:proofErr w:type="gramEnd"/>
       <w:r>
-        <w:t>.</w:t>
-      </w:r>
-    </w:p>
-    <w:p/>
-    <w:p>
-      <w:r>
-        <w:t xml:space="preserve">With </w:t>
-      </w:r>
-      <w:proofErr w:type="gramStart"/>
-      <w:r>
-        <w:t>all of</w:t>
-      </w:r>
-      <w:proofErr w:type="gramEnd"/>
-      <w:r>
-        <w:t xml:space="preserve"> the information extracted, we could then plot the information. We chose to plot this information as a histogram using the Python library Seaborn. We configured the plot to contain two bars–one for successful campaigns and one for failed campaigns–distributed into 10 bins each covering a range of 5000, where the bins represent the initial goal amount of the campaign.</w:t>
-      </w:r>
-    </w:p>
-    <w:p>
-      <w:r>
+        <w:t xml:space="preserve"> the information extracted, we could then plot the information. We chose to plot this information as a histogram using the Python library Seaborn. We configured the plot to contain two bars</w:t>
+      </w:r>
+      <w:r>
+        <w:t xml:space="preserve"> – </w:t>
+      </w:r>
+      <w:r>
+        <w:t>one for successful campaigns and one for failed campaigns</w:t>
+      </w:r>
+      <w:r>
+        <w:t xml:space="preserve"> </w:t>
+      </w:r>
+      <w:r>
+        <w:t>–</w:t>
+      </w:r>
+      <w:r>
+        <w:t xml:space="preserve"> </w:t>
+      </w:r>
+      <w:r>
+        <w:t>distributed into 10 bins</w:t>
+      </w:r>
+      <w:r>
+        <w:t>,</w:t>
+      </w:r>
+      <w:r>
+        <w:t xml:space="preserve"> each covering a range of </w:t>
+      </w:r>
+      <w:r>
+        <w:t>$</w:t>
+      </w:r>
+      <w:r>
+        <w:t>5000, where the bins represent the initial goal amount of the campaign.</w:t>
+      </w:r>
+    </w:p>
+    <w:p>
+      <w:r>
+        <w:rPr>
+          <w:noProof/>
+        </w:rPr>
         <w:drawing>
           <wp:inline distT="0" distB="0" distL="0" distR="0" wp14:anchorId="214DCB12" wp14:editId="7EC71587">
             <wp:extent cx="5943600" cy="4457700"/>
@@ -946,13 +1040,55 @@
     <w:p/>
     <w:p>
       <w:r>
-        <w:t>From the graph, there appears to be a slight lull in campaign success beginning at the 5000 to 10000 range that continues until the 15000 to 20000 range. For all other ranges, it seems that the Kickstarter campaigns are often successful given the initial goal amount.</w:t>
+        <w:t xml:space="preserve">From the graph, there appears to be a slight lull in campaign success beginning at the </w:t>
+      </w:r>
+      <w:r>
+        <w:t>$</w:t>
+      </w:r>
+      <w:r>
+        <w:t xml:space="preserve">5000 to </w:t>
+      </w:r>
+      <w:r>
+        <w:t>$</w:t>
+      </w:r>
+      <w:r>
+        <w:t>10</w:t>
+      </w:r>
+      <w:r>
+        <w:t>,</w:t>
+      </w:r>
+      <w:r>
+        <w:t xml:space="preserve">000 range that continues until the </w:t>
+      </w:r>
+      <w:r>
+        <w:t>$</w:t>
+      </w:r>
+      <w:r>
+        <w:t>15</w:t>
+      </w:r>
+      <w:r>
+        <w:t>,</w:t>
+      </w:r>
+      <w:r>
+        <w:t xml:space="preserve">000 to </w:t>
+      </w:r>
+      <w:r>
+        <w:t>$</w:t>
+      </w:r>
+      <w:r>
+        <w:t>20</w:t>
+      </w:r>
+      <w:r>
+        <w:t>,</w:t>
+      </w:r>
+      <w:r>
+        <w:t>000 range. For all other ranges, it seems that the Kickstarter campaigns are often successful given the initial goal amount.</w:t>
       </w:r>
     </w:p>
     <w:p>
       <w:r>
         <w:pict w14:anchorId="4074253D">
-          <v:rect id="_x0000_i1211" style="width:0;height:1.5pt" o:hralign="center" o:hrstd="t" o:hr="t" fillcolor="#a0a0a0" stroked="f"/>
+          <v:rect id="_x0000_i1028" style="width:0;height:1.5pt" o:hralign="center" o:hrstd="t" o:hr="t" fillcolor="#a0a0a0" stroked="f"/>
         </w:pict>
       </w:r>
     </w:p>
@@ -1017,6 +1153,9 @@
     </w:p>
     <w:p>
       <w:r>
+        <w:rPr>
+          <w:noProof/>
+        </w:rPr>
         <w:drawing>
           <wp:inline distT="0" distB="0" distL="0" distR="0" wp14:anchorId="42C57BBD" wp14:editId="3691CBE9">
             <wp:extent cx="5715000" cy="3810000"/>
@@ -1072,9 +1211,23 @@
         <w:t>We can see that all four outcomes are shown all along the duration axis, indicating that duration does not correlate to campaign outcome. We can also see that all campaigns receiving funding over 250% of their goal amount were successful. </w:t>
       </w:r>
     </w:p>
-    <w:p>
+    <w:p/>
+    <w:p>
+      <w:proofErr w:type="gramStart"/>
       <w:r>
         <w:lastRenderedPageBreak/>
+        <w:t>In order to</w:t>
+      </w:r>
+      <w:proofErr w:type="gramEnd"/>
+      <w:r>
+        <w:t xml:space="preserve"> view the information regarding non-successful campaigns more clearly, we recreated this graph but limited the y axis to 250%. This second graph is essentially a zoomed in version of the original “Campaign Duration vs Percent Funded” scatter plot. </w:t>
+      </w:r>
+    </w:p>
+    <w:p>
+      <w:r>
+        <w:rPr>
+          <w:noProof/>
+        </w:rPr>
         <w:drawing>
           <wp:inline distT="0" distB="0" distL="0" distR="0" wp14:anchorId="2D28CEB0" wp14:editId="12488AD4">
             <wp:extent cx="5715000" cy="3810000"/>
@@ -1127,40 +1280,29 @@
     </w:p>
     <w:p/>
     <w:p>
+      <w:r>
+        <w:t xml:space="preserve">With this view, we can see that none of the campaigns were considered successful if they received less than 100% of their goal contributions. However, some of the campaigns that received 100% of their funding were still considered failures or were canceled. We can also see both canceled and live campaigns all throughout the first 100% of funding as well as up to 400 days’ duration, so we would need more information to hypothesize the reasoning for </w:t>
+      </w:r>
       <w:proofErr w:type="gramStart"/>
       <w:r>
-        <w:t>In order to</w:t>
+        <w:t>whether or not</w:t>
       </w:r>
       <w:proofErr w:type="gramEnd"/>
       <w:r>
-        <w:t xml:space="preserve"> view the information regarding non-successful campaigns more clearly, we recreated this graph but limited the y axis to 250%. This second graph is essentially a zoomed in version of the original “Campaign Duration vs Percent Funded” scatter plot. </w:t>
-      </w:r>
-    </w:p>
-    <w:p/>
-    <w:p>
-      <w:r>
-        <w:t xml:space="preserve">With this view, we can see that none of the campaigns were considered successful if they received less than 100% of their goal contributions. However, some of the campaigns that received 100% of their funding were still considered failures or were canceled. We can also see both canceled and live campaigns all throughout the first 100% of funding as well as up to 400 days’ duration, so we would need more information to hypothesize the reasoning for </w:t>
+        <w:t xml:space="preserve"> campaigns were canceled after a certain number of days or after certain percentages of funding. </w:t>
+      </w:r>
+    </w:p>
+    <w:p/>
+    <w:p>
+      <w:r>
+        <w:t xml:space="preserve">Based on this graph, we cannot conclude that there is any correlation between campaign duration and percentage of goal funding met. With further research into our source data, we could </w:t>
       </w:r>
       <w:proofErr w:type="gramStart"/>
       <w:r>
-        <w:t>whether or not</w:t>
+        <w:t>look into</w:t>
       </w:r>
       <w:proofErr w:type="gramEnd"/>
       <w:r>
-        <w:t xml:space="preserve"> campaigns were canceled after a certain number of days or after certain percentages of funding. </w:t>
-      </w:r>
-    </w:p>
-    <w:p/>
-    <w:p>
-      <w:r>
-        <w:t xml:space="preserve">Based on this graph, we cannot conclude that there is any correlation between campaign duration and percentage of goal funding met. With further research into our source data, we could </w:t>
-      </w:r>
-      <w:proofErr w:type="gramStart"/>
-      <w:r>
-        <w:t>look into</w:t>
-      </w:r>
-      <w:proofErr w:type="gramEnd"/>
-      <w:r>
         <w:t xml:space="preserve"> whether these campaigns earned more money initially with popularity or over time with increased marketing, and that information could help us determine what makes these campaigns successful.</w:t>
       </w:r>
     </w:p>
@@ -1168,12 +1310,15 @@
     <w:p>
       <w:r>
         <w:pict w14:anchorId="118E054A">
-          <v:rect id="_x0000_i1214" style="width:0;height:1.5pt" o:hralign="center" o:hrstd="t" o:hr="t" fillcolor="#a0a0a0" stroked="f"/>
+          <v:rect id="_x0000_i1029" style="width:0;height:1.5pt" o:hralign="center" o:hrstd="t" o:hr="t" fillcolor="#a0a0a0" stroked="f"/>
         </w:pict>
       </w:r>
     </w:p>
     <w:p/>
     <w:p>
+      <w:pPr>
+        <w:ind w:firstLine="720"/>
+      </w:pPr>
       <w:r>
         <w:lastRenderedPageBreak/>
         <w:t xml:space="preserve">To see </w:t>
@@ -1196,11 +1341,20 @@
       </w:r>
       <w:proofErr w:type="spellStart"/>
       <w:r>
-        <w:t>plotly</w:t>
-      </w:r>
-      <w:proofErr w:type="spellEnd"/>
-      <w:r>
-        <w:t xml:space="preserve"> express for the </w:t>
+        <w:t>P</w:t>
+      </w:r>
+      <w:r>
+        <w:t>lotly</w:t>
+      </w:r>
+      <w:proofErr w:type="spellEnd"/>
+      <w:r>
+        <w:t xml:space="preserve"> </w:t>
+      </w:r>
+      <w:r>
+        <w:t>E</w:t>
+      </w:r>
+      <w:r>
+        <w:t xml:space="preserve">xpress for the </w:t>
       </w:r>
       <w:proofErr w:type="spellStart"/>
       <w:r>
@@ -1228,7 +1382,16 @@
       </w:r>
       <w:proofErr w:type="spellStart"/>
       <w:r>
-        <w:t>dataframe</w:t>
+        <w:t>D</w:t>
+      </w:r>
+      <w:r>
+        <w:t>ata</w:t>
+      </w:r>
+      <w:r>
+        <w:t>F</w:t>
+      </w:r>
+      <w:r>
+        <w:t>rame</w:t>
       </w:r>
       <w:proofErr w:type="spellEnd"/>
       <w:r>
@@ -1244,13 +1407,25 @@
       </w:r>
       <w:proofErr w:type="spellStart"/>
       <w:r>
-        <w:t>plotly</w:t>
-      </w:r>
-      <w:proofErr w:type="spellEnd"/>
-      <w:r>
-        <w:t xml:space="preserve"> express for the plot.</w:t>
-      </w:r>
-      <w:r>
+        <w:t>P</w:t>
+      </w:r>
+      <w:r>
+        <w:t>lotly</w:t>
+      </w:r>
+      <w:proofErr w:type="spellEnd"/>
+      <w:r>
+        <w:t xml:space="preserve"> </w:t>
+      </w:r>
+      <w:r>
+        <w:t>E</w:t>
+      </w:r>
+      <w:r>
+        <w:t>xpress for the plot.</w:t>
+      </w:r>
+      <w:r>
+        <w:rPr>
+          <w:noProof/>
+        </w:rPr>
         <w:drawing>
           <wp:inline distT="0" distB="0" distL="0" distR="0" wp14:anchorId="106DA913" wp14:editId="0402B10C">
             <wp:extent cx="5943600" cy="3171825"/>
@@ -1312,7 +1487,19 @@
       </w:r>
       <w:proofErr w:type="gramEnd"/>
       <w:r>
-        <w:t xml:space="preserve"> had the highest number of successful campaigns. But concurrently, it also had the highest number of failed campaigns. We can conclude that theater plays were the most popular type of campaign to fund, and its chance of success was more than likely.</w:t>
+        <w:t xml:space="preserve"> had the highest number of successful campaigns.</w:t>
+      </w:r>
+      <w:r>
+        <w:t xml:space="preserve"> C</w:t>
+      </w:r>
+      <w:r>
+        <w:t xml:space="preserve">oncurrently, </w:t>
+      </w:r>
+      <w:r>
+        <w:t>this combination</w:t>
+      </w:r>
+      <w:r>
+        <w:t xml:space="preserve"> also had the highest number of failed campaigns. We can conclude that theater plays were the most popular type of campaign to fund, and its chance of success was more than likely.</w:t>
       </w:r>
     </w:p>
     <w:p/>
@@ -1929,6 +2116,7 @@
   <w:style w:type="character" w:default="1" w:styleId="DefaultParagraphFont">
     <w:name w:val="Default Paragraph Font"/>
     <w:uiPriority w:val="1"/>
+    <w:semiHidden/>
     <w:unhideWhenUsed/>
   </w:style>
   <w:style w:type="table" w:default="1" w:styleId="TableNormal">

</xml_diff>